<commit_message>
Implementatieplannen week 3 & 5 done
Implementatieplannen week 3 & 5 done
</commit_message>
<xml_diff>
--- a/implementatieplannen/working/Implementatieplan Practicum week 3 – Edge detection.docx
+++ b/implementatieplannen/working/Implementatieplan Practicum week 3 – Edge detection.docx
@@ -185,44 +185,54 @@
       </w:r>
     </w:p>
     <w:p>
+      <w:r>
+        <w:t xml:space="preserve">De canny edge detection methode is nauwkeuriger maar is computationeel veel duurder en is qua implementatie een stuk complexer. </w:t>
+      </w:r>
+    </w:p>
+    <w:p>
+      <w:r>
+        <w:t>De LoG methode is zeer gevoelig voor ruis en bestaat uit twee stappen die uiteindelijk minder sterk</w:t>
+      </w:r>
+      <w:r>
+        <w:t xml:space="preserve"> edges detecteren als de Sobel operator.</w:t>
+      </w:r>
+    </w:p>
+    <w:p>
+      <w:pPr>
+        <w:pStyle w:val="Kop2"/>
+      </w:pPr>
+      <w:r>
+        <w:t>Implementatie</w:t>
+      </w:r>
+    </w:p>
+    <w:p>
+      <w:r>
+        <w:t>Je geeft aan hoe deze keuze is geimplementeerd in de code</w:t>
+      </w:r>
+    </w:p>
+    <w:p>
+      <w:r>
+        <w:t>We hebben twee 3x3 Sobel masks gemaakt 1 voor verticaal en 1 voor horizontaal, hierna loopen we door de gehele afbeelding waarbij we de kernel steeds op 1 pixel leggen. Wat dan overblijft zijn de randen, deze zetten wij op 0 wat erin resulteert dat ze zwart worden.</w:t>
+      </w:r>
+    </w:p>
+    <w:p>
+      <w:r>
+        <w:t>Hierna doen we de thresholding die bij ons op 159 staat alle pixels die boven deze waarden komen worden op zwart gezet waardoor de edges goed zichtbaar worden.</w:t>
+      </w:r>
       <w:bookmarkStart w:id="0" w:name="_GoBack"/>
       <w:bookmarkEnd w:id="0"/>
-      <w:r>
-        <w:t xml:space="preserve">De canny edge detection methode is nauwkeuriger maar is computationeel veel duurder en is qua implementatie een stuk complexer. </w:t>
-      </w:r>
-    </w:p>
-    <w:p>
-      <w:r>
-        <w:t>De LoG methode is zeer gevoelig voor ruis en bestaat uit twee stappen die uiteindelijk minder sterk</w:t>
-      </w:r>
-      <w:r>
-        <w:t xml:space="preserve"> edges detecteren als de Sobel operator.</w:t>
-      </w:r>
     </w:p>
     <w:p>
       <w:pPr>
         <w:pStyle w:val="Kop2"/>
       </w:pPr>
       <w:r>
-        <w:t>Implementatie</w:t>
-      </w:r>
-    </w:p>
-    <w:p>
-      <w:r>
-        <w:t>Je geeft aan hoe deze keuze is geimplementeerd in de code</w:t>
-      </w:r>
-    </w:p>
-    <w:p>
-      <w:pPr>
-        <w:pStyle w:val="Kop2"/>
-      </w:pPr>
-      <w:r>
         <w:t>Evaluatie</w:t>
       </w:r>
     </w:p>
     <w:p>
       <w:r>
-        <w:t>Je geeft aan welke experimenten er gedaan zullen worden om de implementatie te testen en te ‘bewijzen’ dat de implementatie daadwerkelijk correct werkt. Dit geeft direct informatie over de meetrapporten die er zullen worden gemaakt.</w:t>
+        <w:t>We gaan testen of het programma nog alle facial features van de gewenste afbeelding kan herkennen, ook testen we de snelheid en de algehele performance van onze methode.</w:t>
       </w:r>
     </w:p>
     <w:p/>

</xml_diff>